<commit_message>
Added comments into menuOpt regarding further improvements/updates required; updated Tech Spec
</commit_message>
<xml_diff>
--- a/Project1_080421/Phase 1 Project - Technical Spec.docx
+++ b/Project1_080421/Phase 1 Project - Technical Spec.docx
@@ -1056,8 +1056,8 @@
         </w:numPr>
         <w:rPr>
           <w:ins w:id="102" w:author="Andrea Mydosh" w:date="2021-08-20T08:50:00Z"/>
-          <w:color w:val="FF0000"/>
-          <w:rPrChange w:id="103" w:author="Andrea Mydosh" w:date="2021-08-20T08:50:00Z">
+          <w:color w:val="000000" w:themeColor="text1"/>
+          <w:rPrChange w:id="103" w:author="Andrea Mydosh" w:date="2021-08-23T15:07:00Z">
             <w:rPr>
               <w:ins w:id="104" w:author="Andrea Mydosh" w:date="2021-08-20T08:50:00Z"/>
             </w:rPr>
@@ -1070,8 +1070,8 @@
       <w:del w:id="106" w:author="Andrea Mydosh" w:date="2021-08-20T08:50:00Z">
         <w:r>
           <w:rPr>
-            <w:color w:val="FF0000"/>
-            <w:rPrChange w:id="107" w:author="Andrea Mydosh" w:date="2021-08-20T08:50:00Z">
+            <w:color w:val="000000" w:themeColor="text1"/>
+            <w:rPrChange w:id="107" w:author="Andrea Mydosh" w:date="2021-08-23T15:07:00Z">
               <w:rPr/>
             </w:rPrChange>
           </w:rPr>
@@ -1082,8 +1082,8 @@
       <w:ins w:id="108" w:author="Andrea Mydosh" w:date="2021-08-20T08:49:00Z">
         <w:r>
           <w:rPr>
-            <w:color w:val="FF0000"/>
-            <w:rPrChange w:id="109" w:author="Andrea Mydosh" w:date="2021-08-20T08:50:00Z">
+            <w:color w:val="000000" w:themeColor="text1"/>
+            <w:rPrChange w:id="109" w:author="Andrea Mydosh" w:date="2021-08-23T15:07:00Z">
               <w:rPr/>
             </w:rPrChange>
           </w:rPr>
@@ -1093,12 +1093,31 @@
       <w:ins w:id="110" w:author="Andrea Mydosh" w:date="2021-08-20T08:50:00Z">
         <w:r>
           <w:rPr>
-            <w:color w:val="FF0000"/>
-            <w:rPrChange w:id="111" w:author="Andrea Mydosh" w:date="2021-08-20T08:50:00Z">
+            <w:color w:val="000000" w:themeColor="text1"/>
+            <w:rPrChange w:id="111" w:author="Andrea Mydosh" w:date="2021-08-23T15:07:00Z">
               <w:rPr/>
             </w:rPrChange>
           </w:rPr>
-          <w:t>clients to login to the system.</w:t>
+          <w:t xml:space="preserve">clients to login </w:t>
+        </w:r>
+      </w:ins>
+      <w:ins w:id="112" w:author="Andrea Mydosh" w:date="2021-08-23T15:08:00Z">
+        <w:r>
+          <w:rPr>
+            <w:color w:val="000000" w:themeColor="text1"/>
+          </w:rPr>
+          <w:t xml:space="preserve">or register </w:t>
+        </w:r>
+      </w:ins>
+      <w:ins w:id="113" w:author="Andrea Mydosh" w:date="2021-08-20T08:50:00Z">
+        <w:r>
+          <w:rPr>
+            <w:color w:val="000000" w:themeColor="text1"/>
+            <w:rPrChange w:id="114" w:author="Andrea Mydosh" w:date="2021-08-23T15:07:00Z">
+              <w:rPr/>
+            </w:rPrChange>
+          </w:rPr>
+          <w:t>to the system.</w:t>
         </w:r>
       </w:ins>
     </w:p>
@@ -1110,16 +1129,35 @@
           <w:numId w:val="2"/>
         </w:numPr>
         <w:rPr>
-          <w:ins w:id="112" w:author="Andrea Mydosh" w:date="2021-08-20T08:50:00Z"/>
-          <w:color w:val="FF0000"/>
-        </w:rPr>
-      </w:pPr>
-      <w:ins w:id="113" w:author="Andrea Mydosh" w:date="2021-08-20T08:50:00Z">
-        <w:r>
-          <w:rPr>
-            <w:color w:val="FF0000"/>
-          </w:rPr>
-          <w:t>As a developer, I want to build a login page that allows for admin users to login to the system.</w:t>
+          <w:ins w:id="115" w:author="Andrea Mydosh" w:date="2021-08-20T08:50:00Z"/>
+          <w:color w:val="000000" w:themeColor="text1"/>
+          <w:rPrChange w:id="116" w:author="Andrea Mydosh" w:date="2021-08-23T15:07:00Z">
+            <w:rPr>
+              <w:ins w:id="117" w:author="Andrea Mydosh" w:date="2021-08-20T08:50:00Z"/>
+              <w:color w:val="FF0000"/>
+            </w:rPr>
+          </w:rPrChange>
+        </w:rPr>
+      </w:pPr>
+      <w:ins w:id="118" w:author="Andrea Mydosh" w:date="2021-08-20T08:50:00Z">
+        <w:r>
+          <w:rPr>
+            <w:color w:val="000000" w:themeColor="text1"/>
+            <w:rPrChange w:id="119" w:author="Andrea Mydosh" w:date="2021-08-23T15:07:00Z">
+              <w:rPr>
+                <w:color w:val="FF0000"/>
+              </w:rPr>
+            </w:rPrChange>
+          </w:rPr>
+          <w:t>As a developer, I want to build a login page that allows for admin users to login to the system</w:t>
+        </w:r>
+      </w:ins>
+      <w:ins w:id="120" w:author="Andrea Mydosh" w:date="2021-08-23T15:08:00Z">
+        <w:r>
+          <w:rPr>
+            <w:color w:val="000000" w:themeColor="text1"/>
+          </w:rPr>
+          <w:t xml:space="preserve"> to manage user accounts.</w:t>
         </w:r>
       </w:ins>
     </w:p>
@@ -1131,24 +1169,116 @@
           <w:numId w:val="2"/>
         </w:numPr>
         <w:rPr>
-          <w:ins w:id="114" w:author="Andrea Mydosh" w:date="2021-08-20T08:49:00Z"/>
-          <w:color w:val="FF0000"/>
-          <w:rPrChange w:id="115" w:author="Andrea Mydosh" w:date="2021-08-20T08:50:00Z">
+          <w:ins w:id="121" w:author="Andrea Mydosh" w:date="2021-08-23T15:07:00Z"/>
+          <w:color w:val="000000" w:themeColor="text1"/>
+        </w:rPr>
+      </w:pPr>
+      <w:ins w:id="122" w:author="Andrea Mydosh" w:date="2021-08-20T08:50:00Z">
+        <w:r>
+          <w:rPr>
+            <w:color w:val="000000" w:themeColor="text1"/>
+            <w:rPrChange w:id="123" w:author="Andrea Mydosh" w:date="2021-08-23T15:07:00Z">
+              <w:rPr>
+                <w:color w:val="FF0000"/>
+              </w:rPr>
+            </w:rPrChange>
+          </w:rPr>
+          <w:t xml:space="preserve">As a developer, I want to authenticate </w:t>
+        </w:r>
+      </w:ins>
+      <w:ins w:id="124" w:author="Andrea Mydosh" w:date="2021-08-23T15:07:00Z">
+        <w:r>
+          <w:rPr>
+            <w:color w:val="000000" w:themeColor="text1"/>
+            <w:rPrChange w:id="125" w:author="Andrea Mydosh" w:date="2021-08-23T15:07:00Z">
+              <w:rPr>
+                <w:color w:val="FF0000"/>
+              </w:rPr>
+            </w:rPrChange>
+          </w:rPr>
+          <w:t>user credentials to their secure digital locker.</w:t>
+        </w:r>
+      </w:ins>
+    </w:p>
+    <w:p>
+      <w:pPr>
+        <w:pStyle w:val="ListParagraph"/>
+        <w:numPr>
+          <w:ilvl w:val="0"/>
+          <w:numId w:val="2"/>
+        </w:numPr>
+        <w:rPr>
+          <w:ins w:id="126" w:author="Andrea Mydosh" w:date="2021-08-23T15:10:00Z"/>
+          <w:color w:val="000000" w:themeColor="text1"/>
+        </w:rPr>
+      </w:pPr>
+      <w:ins w:id="127" w:author="Andrea Mydosh" w:date="2021-08-23T15:07:00Z">
+        <w:r>
+          <w:rPr>
+            <w:color w:val="000000" w:themeColor="text1"/>
+          </w:rPr>
+          <w:t xml:space="preserve">As a </w:t>
+        </w:r>
+      </w:ins>
+      <w:ins w:id="128" w:author="Andrea Mydosh" w:date="2021-08-23T15:08:00Z">
+        <w:r>
+          <w:rPr>
+            <w:color w:val="000000" w:themeColor="text1"/>
+          </w:rPr>
+          <w:t>developer, I want to present the user with</w:t>
+        </w:r>
+      </w:ins>
+      <w:ins w:id="129" w:author="Andrea Mydosh" w:date="2021-08-23T15:10:00Z">
+        <w:r>
+          <w:rPr>
+            <w:color w:val="000000" w:themeColor="text1"/>
+          </w:rPr>
+          <w:t xml:space="preserve"> main menu </w:t>
+        </w:r>
+      </w:ins>
+      <w:ins w:id="130" w:author="Andrea Mydosh" w:date="2021-08-23T15:08:00Z">
+        <w:r>
+          <w:rPr>
+            <w:color w:val="000000" w:themeColor="text1"/>
+          </w:rPr>
+          <w:t>options to create, modify, or delete their stored credentials</w:t>
+        </w:r>
+      </w:ins>
+      <w:ins w:id="131" w:author="Andrea Mydosh" w:date="2021-08-23T15:10:00Z">
+        <w:r>
+          <w:rPr>
+            <w:color w:val="000000" w:themeColor="text1"/>
+          </w:rPr>
+          <w:t>; or to return to the main menu.</w:t>
+        </w:r>
+      </w:ins>
+    </w:p>
+    <w:p>
+      <w:pPr>
+        <w:pStyle w:val="ListParagraph"/>
+        <w:numPr>
+          <w:ilvl w:val="0"/>
+          <w:numId w:val="2"/>
+        </w:numPr>
+        <w:rPr>
+          <w:ins w:id="132" w:author="Andrea Mydosh" w:date="2021-08-20T08:49:00Z"/>
+          <w:color w:val="000000" w:themeColor="text1"/>
+          <w:rPrChange w:id="133" w:author="Andrea Mydosh" w:date="2021-08-23T15:07:00Z">
             <w:rPr>
-              <w:ins w:id="116" w:author="Andrea Mydosh" w:date="2021-08-20T08:49:00Z"/>
+              <w:ins w:id="134" w:author="Andrea Mydosh" w:date="2021-08-20T08:49:00Z"/>
             </w:rPr>
           </w:rPrChange>
         </w:rPr>
-        <w:pPrChange w:id="117" w:author="Andrea Mydosh" w:date="2021-08-20T08:50:00Z">
+        <w:pPrChange w:id="135" w:author="Andrea Mydosh" w:date="2021-08-20T08:50:00Z">
           <w:pPr/>
         </w:pPrChange>
       </w:pPr>
-      <w:ins w:id="118" w:author="Andrea Mydosh" w:date="2021-08-20T08:50:00Z">
-        <w:r>
-          <w:rPr>
-            <w:color w:val="FF0000"/>
-          </w:rPr>
-          <w:t xml:space="preserve">As a developer, I want to authenticate </w:t>
+      <w:ins w:id="136" w:author="Andrea Mydosh" w:date="2021-08-23T15:10:00Z">
+        <w:r>
+          <w:rPr>
+            <w:color w:val="000000" w:themeColor="text1"/>
+          </w:rPr>
+          <w:t xml:space="preserve">As a user, I want </w:t>
         </w:r>
       </w:ins>
     </w:p>
@@ -1669,6 +1799,7 @@
         <w:rPr>
           <w:color w:val="FF0000"/>
         </w:rPr>
+        <w:lastRenderedPageBreak/>
         <w:tab/>
         <w:t xml:space="preserve">3. As a user </w:t>
       </w:r>
@@ -1781,7 +1912,6 @@
         <w:rPr>
           <w:color w:val="FF0000"/>
         </w:rPr>
-        <w:lastRenderedPageBreak/>
         <w:t>Sprint 3</w:t>
       </w:r>
     </w:p>
@@ -1857,15 +1987,15 @@
     <w:p>
       <w:pPr>
         <w:rPr>
-          <w:del w:id="119" w:author="Andrea Mydosh" w:date="2021-08-20T08:42:00Z"/>
-          <w:color w:val="FF0000"/>
-        </w:rPr>
-      </w:pPr>
-    </w:p>
-    <w:p>
-      <w:pPr>
-        <w:rPr>
-          <w:ins w:id="120" w:author="Andrea Mydosh" w:date="2021-08-20T08:42:00Z"/>
+          <w:del w:id="137" w:author="Andrea Mydosh" w:date="2021-08-20T08:42:00Z"/>
+          <w:color w:val="FF0000"/>
+        </w:rPr>
+      </w:pPr>
+    </w:p>
+    <w:p>
+      <w:pPr>
+        <w:rPr>
+          <w:ins w:id="138" w:author="Andrea Mydosh" w:date="2021-08-20T08:42:00Z"/>
           <w:color w:val="FF0000"/>
         </w:rPr>
       </w:pPr>
@@ -1881,21 +2011,21 @@
           <w:b/>
           <w:bCs/>
           <w:color w:val="000000" w:themeColor="text1"/>
-          <w:rPrChange w:id="121" w:author="Andrea Mydosh" w:date="2021-08-20T08:43:00Z">
+          <w:rPrChange w:id="139" w:author="Andrea Mydosh" w:date="2021-08-20T08:43:00Z">
             <w:rPr/>
           </w:rPrChange>
         </w:rPr>
-        <w:pPrChange w:id="122" w:author="Andrea Mydosh" w:date="2021-08-20T08:42:00Z">
+        <w:pPrChange w:id="140" w:author="Andrea Mydosh" w:date="2021-08-20T08:42:00Z">
           <w:pPr/>
         </w:pPrChange>
       </w:pPr>
-      <w:del w:id="123" w:author="Andrea Mydosh" w:date="2021-08-20T08:42:00Z">
+      <w:del w:id="141" w:author="Andrea Mydosh" w:date="2021-08-20T08:42:00Z">
         <w:r>
           <w:rPr>
             <w:b/>
             <w:bCs/>
             <w:color w:val="000000" w:themeColor="text1"/>
-            <w:rPrChange w:id="124" w:author="Andrea Mydosh" w:date="2021-08-20T08:43:00Z">
+            <w:rPrChange w:id="142" w:author="Andrea Mydosh" w:date="2021-08-20T08:43:00Z">
               <w:rPr/>
             </w:rPrChange>
           </w:rPr>
@@ -1907,19 +2037,19 @@
           <w:b/>
           <w:bCs/>
           <w:color w:val="000000" w:themeColor="text1"/>
-          <w:rPrChange w:id="125" w:author="Andrea Mydosh" w:date="2021-08-20T08:43:00Z">
+          <w:rPrChange w:id="143" w:author="Andrea Mydosh" w:date="2021-08-20T08:43:00Z">
             <w:rPr/>
           </w:rPrChange>
         </w:rPr>
         <w:t>Project git Repositories</w:t>
       </w:r>
-      <w:ins w:id="126" w:author="Andrea Mydosh" w:date="2021-08-20T08:43:00Z">
+      <w:ins w:id="144" w:author="Andrea Mydosh" w:date="2021-08-20T08:43:00Z">
         <w:r>
           <w:rPr>
             <w:b/>
             <w:bCs/>
             <w:color w:val="000000" w:themeColor="text1"/>
-            <w:rPrChange w:id="127" w:author="Andrea Mydosh" w:date="2021-08-20T08:43:00Z">
+            <w:rPrChange w:id="145" w:author="Andrea Mydosh" w:date="2021-08-20T08:43:00Z">
               <w:rPr>
                 <w:color w:val="FF0000"/>
               </w:rPr>
@@ -1928,13 +2058,13 @@
           <w:t>:</w:t>
         </w:r>
       </w:ins>
-      <w:del w:id="128" w:author="Andrea Mydosh" w:date="2021-08-20T08:43:00Z">
+      <w:del w:id="146" w:author="Andrea Mydosh" w:date="2021-08-20T08:43:00Z">
         <w:r>
           <w:rPr>
             <w:b/>
             <w:bCs/>
             <w:color w:val="000000" w:themeColor="text1"/>
-            <w:rPrChange w:id="129" w:author="Andrea Mydosh" w:date="2021-08-20T08:43:00Z">
+            <w:rPrChange w:id="147" w:author="Andrea Mydosh" w:date="2021-08-20T08:43:00Z">
               <w:rPr/>
             </w:rPrChange>
           </w:rPr>
@@ -2103,15 +2233,15 @@
           <w:numId w:val="1"/>
         </w:numPr>
         <w:rPr>
-          <w:del w:id="130" w:author="Andrea Mydosh" w:date="2021-08-20T08:42:00Z"/>
-          <w:color w:val="FF0000"/>
-          <w:rPrChange w:id="131" w:author="Andrea Mydosh" w:date="2021-08-20T08:42:00Z">
+          <w:del w:id="148" w:author="Andrea Mydosh" w:date="2021-08-20T08:42:00Z"/>
+          <w:color w:val="FF0000"/>
+          <w:rPrChange w:id="149" w:author="Andrea Mydosh" w:date="2021-08-20T08:42:00Z">
             <w:rPr>
-              <w:del w:id="132" w:author="Andrea Mydosh" w:date="2021-08-20T08:42:00Z"/>
+              <w:del w:id="150" w:author="Andrea Mydosh" w:date="2021-08-20T08:42:00Z"/>
             </w:rPr>
           </w:rPrChange>
         </w:rPr>
-        <w:pPrChange w:id="133" w:author="Andrea Mydosh" w:date="2021-08-20T08:42:00Z">
+        <w:pPrChange w:id="151" w:author="Andrea Mydosh" w:date="2021-08-20T08:42:00Z">
           <w:pPr/>
         </w:pPrChange>
       </w:pPr>
@@ -2119,9 +2249,9 @@
     <w:p>
       <w:pPr>
         <w:rPr>
-          <w:ins w:id="134" w:author="Andrea Mydosh" w:date="2021-08-20T08:42:00Z"/>
-        </w:rPr>
-        <w:pPrChange w:id="135" w:author="Andrea Mydosh" w:date="2021-08-20T08:42:00Z">
+          <w:ins w:id="152" w:author="Andrea Mydosh" w:date="2021-08-20T08:42:00Z"/>
+        </w:rPr>
+        <w:pPrChange w:id="153" w:author="Andrea Mydosh" w:date="2021-08-20T08:42:00Z">
           <w:pPr/>
         </w:pPrChange>
       </w:pPr>
@@ -2134,27 +2264,27 @@
           <w:numId w:val="1"/>
         </w:numPr>
         <w:rPr>
-          <w:del w:id="136" w:author="Andrea Mydosh" w:date="2021-08-20T08:44:00Z"/>
+          <w:del w:id="154" w:author="Andrea Mydosh" w:date="2021-08-20T08:44:00Z"/>
           <w:b/>
           <w:bCs/>
           <w:color w:val="000000" w:themeColor="text1"/>
-          <w:rPrChange w:id="137" w:author="Andrea Mydosh" w:date="2021-08-20T08:43:00Z">
+          <w:rPrChange w:id="155" w:author="Andrea Mydosh" w:date="2021-08-20T08:43:00Z">
             <w:rPr>
-              <w:del w:id="138" w:author="Andrea Mydosh" w:date="2021-08-20T08:44:00Z"/>
+              <w:del w:id="156" w:author="Andrea Mydosh" w:date="2021-08-20T08:44:00Z"/>
             </w:rPr>
           </w:rPrChange>
         </w:rPr>
-        <w:pPrChange w:id="139" w:author="Andrea Mydosh" w:date="2021-08-20T08:42:00Z">
+        <w:pPrChange w:id="157" w:author="Andrea Mydosh" w:date="2021-08-20T08:42:00Z">
           <w:pPr/>
         </w:pPrChange>
       </w:pPr>
-      <w:del w:id="140" w:author="Andrea Mydosh" w:date="2021-08-20T08:42:00Z">
+      <w:del w:id="158" w:author="Andrea Mydosh" w:date="2021-08-20T08:42:00Z">
         <w:r>
           <w:rPr>
             <w:b/>
             <w:bCs/>
             <w:color w:val="000000" w:themeColor="text1"/>
-            <w:rPrChange w:id="141" w:author="Andrea Mydosh" w:date="2021-08-20T08:43:00Z">
+            <w:rPrChange w:id="159" w:author="Andrea Mydosh" w:date="2021-08-20T08:43:00Z">
               <w:rPr/>
             </w:rPrChange>
           </w:rPr>
@@ -2166,19 +2296,19 @@
           <w:b/>
           <w:bCs/>
           <w:color w:val="000000" w:themeColor="text1"/>
-          <w:rPrChange w:id="142" w:author="Andrea Mydosh" w:date="2021-08-20T08:43:00Z">
+          <w:rPrChange w:id="160" w:author="Andrea Mydosh" w:date="2021-08-20T08:43:00Z">
             <w:rPr/>
           </w:rPrChange>
         </w:rPr>
         <w:t>How to run p</w:t>
       </w:r>
-      <w:ins w:id="143" w:author="Andrea Mydosh" w:date="2021-08-20T08:43:00Z">
+      <w:ins w:id="161" w:author="Andrea Mydosh" w:date="2021-08-20T08:43:00Z">
         <w:r>
           <w:rPr>
             <w:b/>
             <w:bCs/>
             <w:color w:val="000000" w:themeColor="text1"/>
-            <w:rPrChange w:id="144" w:author="Andrea Mydosh" w:date="2021-08-20T08:43:00Z">
+            <w:rPrChange w:id="162" w:author="Andrea Mydosh" w:date="2021-08-20T08:43:00Z">
               <w:rPr>
                 <w:color w:val="FF0000"/>
               </w:rPr>
@@ -2187,13 +2317,13 @@
           <w:t>roj</w:t>
         </w:r>
       </w:ins>
-      <w:del w:id="145" w:author="Andrea Mydosh" w:date="2021-08-20T08:43:00Z">
+      <w:del w:id="163" w:author="Andrea Mydosh" w:date="2021-08-20T08:43:00Z">
         <w:r>
           <w:rPr>
             <w:b/>
             <w:bCs/>
             <w:color w:val="000000" w:themeColor="text1"/>
-            <w:rPrChange w:id="146" w:author="Andrea Mydosh" w:date="2021-08-20T08:43:00Z">
+            <w:rPrChange w:id="164" w:author="Andrea Mydosh" w:date="2021-08-20T08:43:00Z">
               <w:rPr/>
             </w:rPrChange>
           </w:rPr>
@@ -2205,7 +2335,7 @@
           <w:b/>
           <w:bCs/>
           <w:color w:val="000000" w:themeColor="text1"/>
-          <w:rPrChange w:id="147" w:author="Andrea Mydosh" w:date="2021-08-20T08:43:00Z">
+          <w:rPrChange w:id="165" w:author="Andrea Mydosh" w:date="2021-08-20T08:43:00Z">
             <w:rPr/>
           </w:rPrChange>
         </w:rPr>
@@ -2221,19 +2351,19 @@
         </w:numPr>
         <w:rPr>
           <w:color w:val="FF0000"/>
-          <w:rPrChange w:id="148" w:author="Andrea Mydosh" w:date="2021-08-20T08:44:00Z">
+          <w:rPrChange w:id="166" w:author="Andrea Mydosh" w:date="2021-08-20T08:44:00Z">
             <w:rPr/>
           </w:rPrChange>
         </w:rPr>
-        <w:pPrChange w:id="149" w:author="Andrea Mydosh" w:date="2021-08-20T08:44:00Z">
+        <w:pPrChange w:id="167" w:author="Andrea Mydosh" w:date="2021-08-20T08:44:00Z">
           <w:pPr/>
         </w:pPrChange>
       </w:pPr>
-      <w:del w:id="150" w:author="Andrea Mydosh" w:date="2021-08-20T08:44:00Z">
+      <w:del w:id="168" w:author="Andrea Mydosh" w:date="2021-08-20T08:44:00Z">
         <w:r>
           <w:rPr>
             <w:color w:val="FF0000"/>
-            <w:rPrChange w:id="151" w:author="Andrea Mydosh" w:date="2021-08-20T08:44:00Z">
+            <w:rPrChange w:id="169" w:author="Andrea Mydosh" w:date="2021-08-20T08:44:00Z">
               <w:rPr/>
             </w:rPrChange>
           </w:rPr>
@@ -2383,7 +2513,7 @@
       <w:pPr>
         <w:rPr>
           <w:color w:val="000000" w:themeColor="text1"/>
-          <w:rPrChange w:id="152" w:author="Andrea Mydosh" w:date="2021-08-20T08:43:00Z">
+          <w:rPrChange w:id="170" w:author="Andrea Mydosh" w:date="2021-08-20T08:43:00Z">
             <w:rPr>
               <w:color w:val="FF0000"/>
             </w:rPr>
@@ -2402,21 +2532,21 @@
           <w:b/>
           <w:bCs/>
           <w:color w:val="000000" w:themeColor="text1"/>
-          <w:rPrChange w:id="153" w:author="Andrea Mydosh" w:date="2021-08-20T08:43:00Z">
+          <w:rPrChange w:id="171" w:author="Andrea Mydosh" w:date="2021-08-20T08:43:00Z">
             <w:rPr/>
           </w:rPrChange>
         </w:rPr>
-        <w:pPrChange w:id="154" w:author="Andrea Mydosh" w:date="2021-08-20T08:43:00Z">
+        <w:pPrChange w:id="172" w:author="Andrea Mydosh" w:date="2021-08-20T08:43:00Z">
           <w:pPr/>
         </w:pPrChange>
       </w:pPr>
-      <w:del w:id="155" w:author="Andrea Mydosh" w:date="2021-08-20T08:43:00Z">
+      <w:del w:id="173" w:author="Andrea Mydosh" w:date="2021-08-20T08:43:00Z">
         <w:r>
           <w:rPr>
             <w:b/>
             <w:bCs/>
             <w:color w:val="000000" w:themeColor="text1"/>
-            <w:rPrChange w:id="156" w:author="Andrea Mydosh" w:date="2021-08-20T08:43:00Z">
+            <w:rPrChange w:id="174" w:author="Andrea Mydosh" w:date="2021-08-20T08:43:00Z">
               <w:rPr/>
             </w:rPrChange>
           </w:rPr>
@@ -2428,32 +2558,32 @@
           <w:b/>
           <w:bCs/>
           <w:color w:val="000000" w:themeColor="text1"/>
-          <w:rPrChange w:id="157" w:author="Andrea Mydosh" w:date="2021-08-20T08:43:00Z">
+          <w:rPrChange w:id="175" w:author="Andrea Mydosh" w:date="2021-08-20T08:43:00Z">
             <w:rPr/>
           </w:rPrChange>
         </w:rPr>
         <w:t xml:space="preserve">Directory Structure / </w:t>
       </w:r>
-      <w:del w:id="158" w:author="Andrea Mydosh" w:date="2021-08-20T08:43:00Z">
+      <w:del w:id="176" w:author="Andrea Mydosh" w:date="2021-08-20T08:43:00Z">
         <w:r>
           <w:rPr>
             <w:b/>
             <w:bCs/>
             <w:color w:val="000000" w:themeColor="text1"/>
-            <w:rPrChange w:id="159" w:author="Andrea Mydosh" w:date="2021-08-20T08:43:00Z">
+            <w:rPrChange w:id="177" w:author="Andrea Mydosh" w:date="2021-08-20T08:43:00Z">
               <w:rPr/>
             </w:rPrChange>
           </w:rPr>
           <w:delText>pacakge</w:delText>
         </w:r>
       </w:del>
-      <w:ins w:id="160" w:author="Andrea Mydosh" w:date="2021-08-20T08:43:00Z">
+      <w:ins w:id="178" w:author="Andrea Mydosh" w:date="2021-08-20T08:43:00Z">
         <w:r>
           <w:rPr>
             <w:b/>
             <w:bCs/>
             <w:color w:val="000000" w:themeColor="text1"/>
-            <w:rPrChange w:id="161" w:author="Andrea Mydosh" w:date="2021-08-20T08:43:00Z">
+            <w:rPrChange w:id="179" w:author="Andrea Mydosh" w:date="2021-08-20T08:43:00Z">
               <w:rPr>
                 <w:color w:val="FF0000"/>
               </w:rPr>
@@ -2487,312 +2617,15 @@
           <w:b/>
           <w:bCs/>
           <w:color w:val="000000" w:themeColor="text1"/>
-          <w:rPrChange w:id="162" w:author="Andrea Mydosh" w:date="2021-08-20T08:44:00Z">
+          <w:rPrChange w:id="180" w:author="Andrea Mydosh" w:date="2021-08-20T08:44:00Z">
             <w:rPr/>
           </w:rPrChange>
         </w:rPr>
-        <w:pPrChange w:id="163" w:author="Andrea Mydosh" w:date="2021-08-20T08:43:00Z">
+        <w:pPrChange w:id="181" w:author="Andrea Mydosh" w:date="2021-08-20T08:43:00Z">
           <w:pPr/>
         </w:pPrChange>
       </w:pPr>
-      <w:del w:id="164" w:author="Andrea Mydosh" w:date="2021-08-20T08:43:00Z">
-        <w:r>
-          <w:rPr>
-            <w:b/>
-            <w:bCs/>
-            <w:color w:val="000000" w:themeColor="text1"/>
-            <w:rPrChange w:id="165" w:author="Andrea Mydosh" w:date="2021-08-20T08:44:00Z">
-              <w:rPr/>
-            </w:rPrChange>
-          </w:rPr>
-          <w:delText xml:space="preserve">-&gt; </w:delText>
-        </w:r>
-      </w:del>
-      <w:r>
-        <w:rPr>
-          <w:b/>
-          <w:bCs/>
-          <w:color w:val="000000" w:themeColor="text1"/>
-          <w:rPrChange w:id="166" w:author="Andrea Mydosh" w:date="2021-08-20T08:44:00Z">
-            <w:rPr/>
-          </w:rPrChange>
-        </w:rPr>
-        <w:t xml:space="preserve">Source </w:t>
-      </w:r>
-      <w:ins w:id="167" w:author="Andrea Mydosh" w:date="2021-08-20T08:44:00Z">
-        <w:r>
-          <w:rPr>
-            <w:b/>
-            <w:bCs/>
-            <w:color w:val="000000" w:themeColor="text1"/>
-          </w:rPr>
-          <w:t>C</w:t>
-        </w:r>
-      </w:ins>
-      <w:del w:id="168" w:author="Andrea Mydosh" w:date="2021-08-20T08:44:00Z">
-        <w:r>
-          <w:rPr>
-            <w:b/>
-            <w:bCs/>
-            <w:color w:val="000000" w:themeColor="text1"/>
-            <w:rPrChange w:id="169" w:author="Andrea Mydosh" w:date="2021-08-20T08:44:00Z">
-              <w:rPr/>
-            </w:rPrChange>
-          </w:rPr>
-          <w:delText>c</w:delText>
-        </w:r>
-      </w:del>
-      <w:r>
-        <w:rPr>
-          <w:b/>
-          <w:bCs/>
-          <w:color w:val="000000" w:themeColor="text1"/>
-          <w:rPrChange w:id="170" w:author="Andrea Mydosh" w:date="2021-08-20T08:44:00Z">
-            <w:rPr/>
-          </w:rPrChange>
-        </w:rPr>
-        <w:t xml:space="preserve">ode </w:t>
-      </w:r>
-      <w:ins w:id="171" w:author="Andrea Mydosh" w:date="2021-08-20T08:44:00Z">
-        <w:r>
-          <w:rPr>
-            <w:b/>
-            <w:bCs/>
-            <w:color w:val="000000" w:themeColor="text1"/>
-          </w:rPr>
-          <w:t>F</w:t>
-        </w:r>
-      </w:ins>
-      <w:del w:id="172" w:author="Andrea Mydosh" w:date="2021-08-20T08:44:00Z">
-        <w:r>
-          <w:rPr>
-            <w:b/>
-            <w:bCs/>
-            <w:color w:val="000000" w:themeColor="text1"/>
-            <w:rPrChange w:id="173" w:author="Andrea Mydosh" w:date="2021-08-20T08:44:00Z">
-              <w:rPr/>
-            </w:rPrChange>
-          </w:rPr>
-          <w:delText>f</w:delText>
-        </w:r>
-      </w:del>
-      <w:r>
-        <w:rPr>
-          <w:b/>
-          <w:bCs/>
-          <w:color w:val="000000" w:themeColor="text1"/>
-          <w:rPrChange w:id="174" w:author="Andrea Mydosh" w:date="2021-08-20T08:44:00Z">
-            <w:rPr/>
-          </w:rPrChange>
-        </w:rPr>
-        <w:t>iles</w:t>
-      </w:r>
-      <w:ins w:id="175" w:author="Andrea Mydosh" w:date="2021-08-20T08:43:00Z">
-        <w:r>
-          <w:rPr>
-            <w:b/>
-            <w:bCs/>
-            <w:color w:val="000000" w:themeColor="text1"/>
-            <w:rPrChange w:id="176" w:author="Andrea Mydosh" w:date="2021-08-20T08:44:00Z">
-              <w:rPr>
-                <w:color w:val="FF0000"/>
-              </w:rPr>
-            </w:rPrChange>
-          </w:rPr>
-          <w:t>:</w:t>
-        </w:r>
-      </w:ins>
-    </w:p>
-    <w:p>
-      <w:pPr>
-        <w:rPr>
-          <w:color w:val="FF0000"/>
-        </w:rPr>
-      </w:pPr>
-    </w:p>
-    <w:p>
-      <w:pPr>
-        <w:rPr>
-          <w:color w:val="FF0000"/>
-        </w:rPr>
-      </w:pPr>
-      <w:r>
-        <w:rPr>
-          <w:color w:val="FF0000"/>
-        </w:rPr>
-        <w:tab/>
-        <w:t>main.java</w:t>
-      </w:r>
-    </w:p>
-    <w:p>
-      <w:pPr>
-        <w:rPr>
-          <w:color w:val="FF0000"/>
-        </w:rPr>
-      </w:pPr>
-      <w:r>
-        <w:rPr>
-          <w:color w:val="FF0000"/>
-        </w:rPr>
-        <w:tab/>
-        <w:t>-----</w:t>
-      </w:r>
-    </w:p>
-    <w:p>
-      <w:pPr>
-        <w:rPr>
-          <w:color w:val="FF0000"/>
-        </w:rPr>
-      </w:pPr>
-    </w:p>
-    <w:p>
-      <w:pPr>
-        <w:rPr>
-          <w:color w:val="FF0000"/>
-        </w:rPr>
-      </w:pPr>
-    </w:p>
-    <w:p>
-      <w:pPr>
-        <w:rPr>
-          <w:color w:val="FF0000"/>
-        </w:rPr>
-      </w:pPr>
-      <w:r>
-        <w:rPr>
-          <w:color w:val="FF0000"/>
-        </w:rPr>
-        <w:tab/>
-        <w:t>--------</w:t>
-      </w:r>
-    </w:p>
-    <w:p>
-      <w:pPr>
-        <w:rPr>
-          <w:color w:val="FF0000"/>
-        </w:rPr>
-      </w:pPr>
-      <w:r>
-        <w:rPr>
-          <w:color w:val="FF0000"/>
-        </w:rPr>
-        <w:tab/>
-        <w:t>credential.txt</w:t>
-      </w:r>
-    </w:p>
-    <w:p>
-      <w:pPr>
-        <w:rPr>
-          <w:color w:val="FF0000"/>
-        </w:rPr>
-      </w:pPr>
-      <w:r>
-        <w:rPr>
-          <w:color w:val="FF0000"/>
-        </w:rPr>
-        <w:tab/>
-        <w:t>----</w:t>
-      </w:r>
-    </w:p>
-    <w:p>
-      <w:pPr>
-        <w:rPr>
-          <w:color w:val="FF0000"/>
-        </w:rPr>
-      </w:pPr>
-    </w:p>
-    <w:p>
-      <w:pPr>
-        <w:rPr>
-          <w:color w:val="FF0000"/>
-        </w:rPr>
-      </w:pPr>
-    </w:p>
-    <w:p>
-      <w:pPr>
-        <w:rPr>
-          <w:color w:val="FF0000"/>
-        </w:rPr>
-      </w:pPr>
-    </w:p>
-    <w:p>
-      <w:pPr>
-        <w:rPr>
-          <w:color w:val="FF0000"/>
-        </w:rPr>
-      </w:pPr>
-      <w:r>
-        <w:rPr>
-          <w:color w:val="FF0000"/>
-        </w:rPr>
-        <w:tab/>
-        <w:t>----</w:t>
-      </w:r>
-      <w:r>
-        <w:rPr>
-          <w:color w:val="FF0000"/>
-        </w:rPr>
-        <w:tab/>
-      </w:r>
-      <w:r>
-        <w:rPr>
-          <w:color w:val="FF0000"/>
-        </w:rPr>
-        <w:tab/>
-        <w:t>----------------------------------------</w:t>
-      </w:r>
-    </w:p>
-    <w:p>
-      <w:pPr>
-        <w:rPr>
-          <w:color w:val="FF0000"/>
-        </w:rPr>
-      </w:pPr>
-    </w:p>
-    <w:p>
-      <w:pPr>
-        <w:pStyle w:val="ListParagraph"/>
-        <w:numPr>
-          <w:ilvl w:val="0"/>
-          <w:numId w:val="1"/>
-        </w:numPr>
-        <w:rPr>
-          <w:b/>
-          <w:bCs/>
-          <w:color w:val="000000" w:themeColor="text1"/>
-          <w:rPrChange w:id="177" w:author="Andrea Mydosh" w:date="2021-08-20T08:44:00Z">
-            <w:rPr/>
-          </w:rPrChange>
-        </w:rPr>
-        <w:pPrChange w:id="178" w:author="Andrea Mydosh" w:date="2021-08-20T08:44:00Z">
-          <w:pPr/>
-        </w:pPrChange>
-      </w:pPr>
-      <w:del w:id="179" w:author="Andrea Mydosh" w:date="2021-08-20T08:44:00Z">
-        <w:r>
-          <w:rPr>
-            <w:b/>
-            <w:bCs/>
-            <w:color w:val="000000" w:themeColor="text1"/>
-            <w:rPrChange w:id="180" w:author="Andrea Mydosh" w:date="2021-08-20T08:44:00Z">
-              <w:rPr/>
-            </w:rPrChange>
-          </w:rPr>
-          <w:delText xml:space="preserve">5. Take </w:delText>
-        </w:r>
-      </w:del>
-      <w:r>
-        <w:rPr>
-          <w:b/>
-          <w:bCs/>
-          <w:color w:val="000000" w:themeColor="text1"/>
-          <w:rPrChange w:id="181" w:author="Andrea Mydosh" w:date="2021-08-20T08:44:00Z">
-            <w:rPr/>
-          </w:rPrChange>
-        </w:rPr>
-        <w:t>Output Screen</w:t>
-      </w:r>
-      <w:del w:id="182" w:author="Andrea Mydosh" w:date="2021-08-20T08:44:00Z">
+      <w:del w:id="182" w:author="Andrea Mydosh" w:date="2021-08-20T08:43:00Z">
         <w:r>
           <w:rPr>
             <w:b/>
@@ -2802,7 +2635,7 @@
               <w:rPr/>
             </w:rPrChange>
           </w:rPr>
-          <w:delText xml:space="preserve"> </w:delText>
+          <w:delText xml:space="preserve">-&gt; </w:delText>
         </w:r>
       </w:del>
       <w:r>
@@ -2814,9 +2647,306 @@
             <w:rPr/>
           </w:rPrChange>
         </w:rPr>
+        <w:t xml:space="preserve">Source </w:t>
+      </w:r>
+      <w:ins w:id="185" w:author="Andrea Mydosh" w:date="2021-08-20T08:44:00Z">
+        <w:r>
+          <w:rPr>
+            <w:b/>
+            <w:bCs/>
+            <w:color w:val="000000" w:themeColor="text1"/>
+          </w:rPr>
+          <w:t>C</w:t>
+        </w:r>
+      </w:ins>
+      <w:del w:id="186" w:author="Andrea Mydosh" w:date="2021-08-20T08:44:00Z">
+        <w:r>
+          <w:rPr>
+            <w:b/>
+            <w:bCs/>
+            <w:color w:val="000000" w:themeColor="text1"/>
+            <w:rPrChange w:id="187" w:author="Andrea Mydosh" w:date="2021-08-20T08:44:00Z">
+              <w:rPr/>
+            </w:rPrChange>
+          </w:rPr>
+          <w:delText>c</w:delText>
+        </w:r>
+      </w:del>
+      <w:r>
+        <w:rPr>
+          <w:b/>
+          <w:bCs/>
+          <w:color w:val="000000" w:themeColor="text1"/>
+          <w:rPrChange w:id="188" w:author="Andrea Mydosh" w:date="2021-08-20T08:44:00Z">
+            <w:rPr/>
+          </w:rPrChange>
+        </w:rPr>
+        <w:t xml:space="preserve">ode </w:t>
+      </w:r>
+      <w:ins w:id="189" w:author="Andrea Mydosh" w:date="2021-08-20T08:44:00Z">
+        <w:r>
+          <w:rPr>
+            <w:b/>
+            <w:bCs/>
+            <w:color w:val="000000" w:themeColor="text1"/>
+          </w:rPr>
+          <w:t>F</w:t>
+        </w:r>
+      </w:ins>
+      <w:del w:id="190" w:author="Andrea Mydosh" w:date="2021-08-20T08:44:00Z">
+        <w:r>
+          <w:rPr>
+            <w:b/>
+            <w:bCs/>
+            <w:color w:val="000000" w:themeColor="text1"/>
+            <w:rPrChange w:id="191" w:author="Andrea Mydosh" w:date="2021-08-20T08:44:00Z">
+              <w:rPr/>
+            </w:rPrChange>
+          </w:rPr>
+          <w:delText>f</w:delText>
+        </w:r>
+      </w:del>
+      <w:r>
+        <w:rPr>
+          <w:b/>
+          <w:bCs/>
+          <w:color w:val="000000" w:themeColor="text1"/>
+          <w:rPrChange w:id="192" w:author="Andrea Mydosh" w:date="2021-08-20T08:44:00Z">
+            <w:rPr/>
+          </w:rPrChange>
+        </w:rPr>
+        <w:t>iles</w:t>
+      </w:r>
+      <w:ins w:id="193" w:author="Andrea Mydosh" w:date="2021-08-20T08:43:00Z">
+        <w:r>
+          <w:rPr>
+            <w:b/>
+            <w:bCs/>
+            <w:color w:val="000000" w:themeColor="text1"/>
+            <w:rPrChange w:id="194" w:author="Andrea Mydosh" w:date="2021-08-20T08:44:00Z">
+              <w:rPr>
+                <w:color w:val="FF0000"/>
+              </w:rPr>
+            </w:rPrChange>
+          </w:rPr>
+          <w:t>:</w:t>
+        </w:r>
+      </w:ins>
+    </w:p>
+    <w:p>
+      <w:pPr>
+        <w:rPr>
+          <w:color w:val="FF0000"/>
+        </w:rPr>
+      </w:pPr>
+    </w:p>
+    <w:p>
+      <w:pPr>
+        <w:rPr>
+          <w:color w:val="FF0000"/>
+        </w:rPr>
+      </w:pPr>
+      <w:r>
+        <w:rPr>
+          <w:color w:val="FF0000"/>
+        </w:rPr>
+        <w:tab/>
+        <w:t>main.java</w:t>
+      </w:r>
+    </w:p>
+    <w:p>
+      <w:pPr>
+        <w:rPr>
+          <w:color w:val="FF0000"/>
+        </w:rPr>
+      </w:pPr>
+      <w:r>
+        <w:rPr>
+          <w:color w:val="FF0000"/>
+        </w:rPr>
+        <w:tab/>
+        <w:t>-----</w:t>
+      </w:r>
+    </w:p>
+    <w:p>
+      <w:pPr>
+        <w:rPr>
+          <w:color w:val="FF0000"/>
+        </w:rPr>
+      </w:pPr>
+    </w:p>
+    <w:p>
+      <w:pPr>
+        <w:rPr>
+          <w:color w:val="FF0000"/>
+        </w:rPr>
+      </w:pPr>
+    </w:p>
+    <w:p>
+      <w:pPr>
+        <w:rPr>
+          <w:color w:val="FF0000"/>
+        </w:rPr>
+      </w:pPr>
+      <w:r>
+        <w:rPr>
+          <w:color w:val="FF0000"/>
+        </w:rPr>
+        <w:tab/>
+        <w:t>--------</w:t>
+      </w:r>
+    </w:p>
+    <w:p>
+      <w:pPr>
+        <w:rPr>
+          <w:color w:val="FF0000"/>
+        </w:rPr>
+      </w:pPr>
+      <w:r>
+        <w:rPr>
+          <w:color w:val="FF0000"/>
+        </w:rPr>
+        <w:tab/>
+        <w:t>credential.txt</w:t>
+      </w:r>
+    </w:p>
+    <w:p>
+      <w:pPr>
+        <w:rPr>
+          <w:color w:val="FF0000"/>
+        </w:rPr>
+      </w:pPr>
+      <w:r>
+        <w:rPr>
+          <w:color w:val="FF0000"/>
+        </w:rPr>
+        <w:tab/>
+        <w:t>----</w:t>
+      </w:r>
+    </w:p>
+    <w:p>
+      <w:pPr>
+        <w:rPr>
+          <w:color w:val="FF0000"/>
+        </w:rPr>
+      </w:pPr>
+    </w:p>
+    <w:p>
+      <w:pPr>
+        <w:rPr>
+          <w:color w:val="FF0000"/>
+        </w:rPr>
+      </w:pPr>
+    </w:p>
+    <w:p>
+      <w:pPr>
+        <w:rPr>
+          <w:color w:val="FF0000"/>
+        </w:rPr>
+      </w:pPr>
+    </w:p>
+    <w:p>
+      <w:pPr>
+        <w:rPr>
+          <w:color w:val="FF0000"/>
+        </w:rPr>
+      </w:pPr>
+      <w:r>
+        <w:rPr>
+          <w:color w:val="FF0000"/>
+        </w:rPr>
+        <w:tab/>
+        <w:t>----</w:t>
+      </w:r>
+      <w:r>
+        <w:rPr>
+          <w:color w:val="FF0000"/>
+        </w:rPr>
+        <w:tab/>
+      </w:r>
+      <w:r>
+        <w:rPr>
+          <w:color w:val="FF0000"/>
+        </w:rPr>
+        <w:tab/>
+        <w:t>----------------------------------------</w:t>
+      </w:r>
+    </w:p>
+    <w:p>
+      <w:pPr>
+        <w:rPr>
+          <w:color w:val="FF0000"/>
+        </w:rPr>
+      </w:pPr>
+    </w:p>
+    <w:p>
+      <w:pPr>
+        <w:pStyle w:val="ListParagraph"/>
+        <w:numPr>
+          <w:ilvl w:val="0"/>
+          <w:numId w:val="1"/>
+        </w:numPr>
+        <w:rPr>
+          <w:b/>
+          <w:bCs/>
+          <w:color w:val="000000" w:themeColor="text1"/>
+          <w:rPrChange w:id="195" w:author="Andrea Mydosh" w:date="2021-08-20T08:44:00Z">
+            <w:rPr/>
+          </w:rPrChange>
+        </w:rPr>
+        <w:pPrChange w:id="196" w:author="Andrea Mydosh" w:date="2021-08-20T08:44:00Z">
+          <w:pPr/>
+        </w:pPrChange>
+      </w:pPr>
+      <w:del w:id="197" w:author="Andrea Mydosh" w:date="2021-08-20T08:44:00Z">
+        <w:r>
+          <w:rPr>
+            <w:b/>
+            <w:bCs/>
+            <w:color w:val="000000" w:themeColor="text1"/>
+            <w:rPrChange w:id="198" w:author="Andrea Mydosh" w:date="2021-08-20T08:44:00Z">
+              <w:rPr/>
+            </w:rPrChange>
+          </w:rPr>
+          <w:delText xml:space="preserve">5. Take </w:delText>
+        </w:r>
+      </w:del>
+      <w:r>
+        <w:rPr>
+          <w:b/>
+          <w:bCs/>
+          <w:color w:val="000000" w:themeColor="text1"/>
+          <w:rPrChange w:id="199" w:author="Andrea Mydosh" w:date="2021-08-20T08:44:00Z">
+            <w:rPr/>
+          </w:rPrChange>
+        </w:rPr>
+        <w:t>Output Screen</w:t>
+      </w:r>
+      <w:del w:id="200" w:author="Andrea Mydosh" w:date="2021-08-20T08:44:00Z">
+        <w:r>
+          <w:rPr>
+            <w:b/>
+            <w:bCs/>
+            <w:color w:val="000000" w:themeColor="text1"/>
+            <w:rPrChange w:id="201" w:author="Andrea Mydosh" w:date="2021-08-20T08:44:00Z">
+              <w:rPr/>
+            </w:rPrChange>
+          </w:rPr>
+          <w:delText xml:space="preserve"> </w:delText>
+        </w:r>
+      </w:del>
+      <w:r>
+        <w:rPr>
+          <w:b/>
+          <w:bCs/>
+          <w:color w:val="000000" w:themeColor="text1"/>
+          <w:rPrChange w:id="202" w:author="Andrea Mydosh" w:date="2021-08-20T08:44:00Z">
+            <w:rPr/>
+          </w:rPrChange>
+        </w:rPr>
         <w:t>shot</w:t>
       </w:r>
-      <w:ins w:id="185" w:author="Andrea Mydosh" w:date="2021-08-20T08:44:00Z">
+      <w:ins w:id="203" w:author="Andrea Mydosh" w:date="2021-08-20T08:44:00Z">
         <w:r>
           <w:rPr>
             <w:b/>

</xml_diff>

<commit_message>
Updated to check off some of the completed open updates I needed to make and remove extra comments
</commit_message>
<xml_diff>
--- a/Project1_080421/Phase 1 Project - Technical Spec.docx
+++ b/Project1_080421/Phase 1 Project - Technical Spec.docx
@@ -2268,7 +2268,7 @@
           <w:b/>
           <w:bCs/>
           <w:color w:val="000000" w:themeColor="text1"/>
-          <w:rPrChange w:id="155" w:author="Andrea Mydosh" w:date="2021-08-20T08:43:00Z">
+          <w:rPrChange w:id="155" w:author="Andrea Mydosh" w:date="2021-08-23T15:11:00Z">
             <w:rPr>
               <w:del w:id="156" w:author="Andrea Mydosh" w:date="2021-08-20T08:44:00Z"/>
             </w:rPr>
@@ -2284,7 +2284,7 @@
             <w:b/>
             <w:bCs/>
             <w:color w:val="000000" w:themeColor="text1"/>
-            <w:rPrChange w:id="159" w:author="Andrea Mydosh" w:date="2021-08-20T08:43:00Z">
+            <w:rPrChange w:id="159" w:author="Andrea Mydosh" w:date="2021-08-23T15:11:00Z">
               <w:rPr/>
             </w:rPrChange>
           </w:rPr>
@@ -2296,7 +2296,7 @@
           <w:b/>
           <w:bCs/>
           <w:color w:val="000000" w:themeColor="text1"/>
-          <w:rPrChange w:id="160" w:author="Andrea Mydosh" w:date="2021-08-20T08:43:00Z">
+          <w:rPrChange w:id="160" w:author="Andrea Mydosh" w:date="2021-08-23T15:11:00Z">
             <w:rPr/>
           </w:rPrChange>
         </w:rPr>
@@ -2308,7 +2308,7 @@
             <w:b/>
             <w:bCs/>
             <w:color w:val="000000" w:themeColor="text1"/>
-            <w:rPrChange w:id="162" w:author="Andrea Mydosh" w:date="2021-08-20T08:43:00Z">
+            <w:rPrChange w:id="162" w:author="Andrea Mydosh" w:date="2021-08-23T15:11:00Z">
               <w:rPr>
                 <w:color w:val="FF0000"/>
               </w:rPr>
@@ -2323,7 +2323,7 @@
             <w:b/>
             <w:bCs/>
             <w:color w:val="000000" w:themeColor="text1"/>
-            <w:rPrChange w:id="164" w:author="Andrea Mydosh" w:date="2021-08-20T08:43:00Z">
+            <w:rPrChange w:id="164" w:author="Andrea Mydosh" w:date="2021-08-23T15:11:00Z">
               <w:rPr/>
             </w:rPrChange>
           </w:rPr>
@@ -2335,7 +2335,7 @@
           <w:b/>
           <w:bCs/>
           <w:color w:val="000000" w:themeColor="text1"/>
-          <w:rPrChange w:id="165" w:author="Andrea Mydosh" w:date="2021-08-20T08:43:00Z">
+          <w:rPrChange w:id="165" w:author="Andrea Mydosh" w:date="2021-08-23T15:11:00Z">
             <w:rPr/>
           </w:rPrChange>
         </w:rPr>
@@ -2350,8 +2350,8 @@
           <w:numId w:val="1"/>
         </w:numPr>
         <w:rPr>
-          <w:color w:val="FF0000"/>
-          <w:rPrChange w:id="166" w:author="Andrea Mydosh" w:date="2021-08-20T08:44:00Z">
+          <w:color w:val="000000" w:themeColor="text1"/>
+          <w:rPrChange w:id="166" w:author="Andrea Mydosh" w:date="2021-08-23T15:11:00Z">
             <w:rPr/>
           </w:rPrChange>
         </w:rPr>
@@ -2362,8 +2362,8 @@
       <w:del w:id="168" w:author="Andrea Mydosh" w:date="2021-08-20T08:44:00Z">
         <w:r>
           <w:rPr>
-            <w:color w:val="FF0000"/>
-            <w:rPrChange w:id="169" w:author="Andrea Mydosh" w:date="2021-08-20T08:44:00Z">
+            <w:color w:val="000000" w:themeColor="text1"/>
+            <w:rPrChange w:id="169" w:author="Andrea Mydosh" w:date="2021-08-23T15:11:00Z">
               <w:rPr/>
             </w:rPrChange>
           </w:rPr>
@@ -2374,12 +2374,22 @@
     <w:p>
       <w:pPr>
         <w:rPr>
-          <w:color w:val="FF0000"/>
-        </w:rPr>
-      </w:pPr>
-      <w:r>
-        <w:rPr>
-          <w:color w:val="FF0000"/>
+          <w:color w:val="000000" w:themeColor="text1"/>
+          <w:rPrChange w:id="170" w:author="Andrea Mydosh" w:date="2021-08-23T15:11:00Z">
+            <w:rPr>
+              <w:color w:val="FF0000"/>
+            </w:rPr>
+          </w:rPrChange>
+        </w:rPr>
+      </w:pPr>
+      <w:r>
+        <w:rPr>
+          <w:color w:val="000000" w:themeColor="text1"/>
+          <w:rPrChange w:id="171" w:author="Andrea Mydosh" w:date="2021-08-23T15:11:00Z">
+            <w:rPr>
+              <w:color w:val="FF0000"/>
+            </w:rPr>
+          </w:rPrChange>
         </w:rPr>
         <w:tab/>
         <w:t>4.1. clone project</w:t>
@@ -2388,18 +2398,33 @@
     <w:p>
       <w:pPr>
         <w:rPr>
-          <w:color w:val="FF0000"/>
-        </w:rPr>
-      </w:pPr>
-      <w:r>
-        <w:rPr>
-          <w:color w:val="FF0000"/>
+          <w:color w:val="000000" w:themeColor="text1"/>
+          <w:rPrChange w:id="172" w:author="Andrea Mydosh" w:date="2021-08-23T15:11:00Z">
+            <w:rPr>
+              <w:color w:val="FF0000"/>
+            </w:rPr>
+          </w:rPrChange>
+        </w:rPr>
+      </w:pPr>
+      <w:r>
+        <w:rPr>
+          <w:color w:val="000000" w:themeColor="text1"/>
+          <w:rPrChange w:id="173" w:author="Andrea Mydosh" w:date="2021-08-23T15:11:00Z">
+            <w:rPr>
+              <w:color w:val="FF0000"/>
+            </w:rPr>
+          </w:rPrChange>
         </w:rPr>
         <w:tab/>
       </w:r>
       <w:r>
         <w:rPr>
-          <w:color w:val="FF0000"/>
+          <w:color w:val="000000" w:themeColor="text1"/>
+          <w:rPrChange w:id="174" w:author="Andrea Mydosh" w:date="2021-08-23T15:11:00Z">
+            <w:rPr>
+              <w:color w:val="FF0000"/>
+            </w:rPr>
+          </w:rPrChange>
         </w:rPr>
         <w:tab/>
         <w:t xml:space="preserve">clone </w:t>
@@ -2407,17 +2432,77 @@
       <w:proofErr w:type="gramStart"/>
       <w:r>
         <w:rPr>
-          <w:color w:val="FF0000"/>
+          <w:color w:val="000000" w:themeColor="text1"/>
+          <w:rPrChange w:id="175" w:author="Andrea Mydosh" w:date="2021-08-23T15:11:00Z">
+            <w:rPr>
+              <w:color w:val="FF0000"/>
+            </w:rPr>
+          </w:rPrChange>
         </w:rPr>
         <w:t>git :</w:t>
       </w:r>
       <w:proofErr w:type="gramEnd"/>
       <w:r>
         <w:rPr>
-          <w:color w:val="FF0000"/>
-        </w:rPr>
-        <w:t xml:space="preserve"> git clone https://github.com/wahidKhan74/ems-spring.git</w:t>
-      </w:r>
+          <w:color w:val="000000" w:themeColor="text1"/>
+          <w:rPrChange w:id="176" w:author="Andrea Mydosh" w:date="2021-08-23T15:11:00Z">
+            <w:rPr>
+              <w:color w:val="FF0000"/>
+            </w:rPr>
+          </w:rPrChange>
+        </w:rPr>
+        <w:t xml:space="preserve"> </w:t>
+      </w:r>
+      <w:proofErr w:type="spellStart"/>
+      <w:ins w:id="177" w:author="Andrea Mydosh" w:date="2021-08-23T15:11:00Z">
+        <w:r>
+          <w:rPr>
+            <w:color w:val="000000" w:themeColor="text1"/>
+            <w:rPrChange w:id="178" w:author="Andrea Mydosh" w:date="2021-08-23T15:11:00Z">
+              <w:rPr>
+                <w:color w:val="FF0000"/>
+              </w:rPr>
+            </w:rPrChange>
+          </w:rPr>
+          <w:t>git@github.com:amydosh</w:t>
+        </w:r>
+        <w:proofErr w:type="spellEnd"/>
+        <w:r>
+          <w:rPr>
+            <w:color w:val="000000" w:themeColor="text1"/>
+            <w:rPrChange w:id="179" w:author="Andrea Mydosh" w:date="2021-08-23T15:11:00Z">
+              <w:rPr>
+                <w:color w:val="FF0000"/>
+              </w:rPr>
+            </w:rPrChange>
+          </w:rPr>
+          <w:t>/Project1_080421.git</w:t>
+        </w:r>
+        <w:r>
+          <w:rPr>
+            <w:color w:val="000000" w:themeColor="text1"/>
+            <w:rPrChange w:id="180" w:author="Andrea Mydosh" w:date="2021-08-23T15:11:00Z">
+              <w:rPr>
+                <w:color w:val="FF0000"/>
+              </w:rPr>
+            </w:rPrChange>
+          </w:rPr>
+          <w:t xml:space="preserve"> </w:t>
+        </w:r>
+      </w:ins>
+      <w:del w:id="181" w:author="Andrea Mydosh" w:date="2021-08-23T15:11:00Z">
+        <w:r>
+          <w:rPr>
+            <w:color w:val="000000" w:themeColor="text1"/>
+            <w:rPrChange w:id="182" w:author="Andrea Mydosh" w:date="2021-08-23T15:11:00Z">
+              <w:rPr>
+                <w:color w:val="FF0000"/>
+              </w:rPr>
+            </w:rPrChange>
+          </w:rPr>
+          <w:delText>git clone https://github.com/wahidKhan74/ems-spring.git</w:delText>
+        </w:r>
+      </w:del>
     </w:p>
     <w:p>
       <w:pPr>
@@ -2513,7 +2598,7 @@
       <w:pPr>
         <w:rPr>
           <w:color w:val="000000" w:themeColor="text1"/>
-          <w:rPrChange w:id="170" w:author="Andrea Mydosh" w:date="2021-08-20T08:43:00Z">
+          <w:rPrChange w:id="183" w:author="Andrea Mydosh" w:date="2021-08-20T08:43:00Z">
             <w:rPr>
               <w:color w:val="FF0000"/>
             </w:rPr>
@@ -2532,21 +2617,21 @@
           <w:b/>
           <w:bCs/>
           <w:color w:val="000000" w:themeColor="text1"/>
-          <w:rPrChange w:id="171" w:author="Andrea Mydosh" w:date="2021-08-20T08:43:00Z">
+          <w:rPrChange w:id="184" w:author="Andrea Mydosh" w:date="2021-08-20T08:43:00Z">
             <w:rPr/>
           </w:rPrChange>
         </w:rPr>
-        <w:pPrChange w:id="172" w:author="Andrea Mydosh" w:date="2021-08-20T08:43:00Z">
+        <w:pPrChange w:id="185" w:author="Andrea Mydosh" w:date="2021-08-20T08:43:00Z">
           <w:pPr/>
         </w:pPrChange>
       </w:pPr>
-      <w:del w:id="173" w:author="Andrea Mydosh" w:date="2021-08-20T08:43:00Z">
+      <w:del w:id="186" w:author="Andrea Mydosh" w:date="2021-08-20T08:43:00Z">
         <w:r>
           <w:rPr>
             <w:b/>
             <w:bCs/>
             <w:color w:val="000000" w:themeColor="text1"/>
-            <w:rPrChange w:id="174" w:author="Andrea Mydosh" w:date="2021-08-20T08:43:00Z">
+            <w:rPrChange w:id="187" w:author="Andrea Mydosh" w:date="2021-08-20T08:43:00Z">
               <w:rPr/>
             </w:rPrChange>
           </w:rPr>
@@ -2558,32 +2643,32 @@
           <w:b/>
           <w:bCs/>
           <w:color w:val="000000" w:themeColor="text1"/>
-          <w:rPrChange w:id="175" w:author="Andrea Mydosh" w:date="2021-08-20T08:43:00Z">
+          <w:rPrChange w:id="188" w:author="Andrea Mydosh" w:date="2021-08-20T08:43:00Z">
             <w:rPr/>
           </w:rPrChange>
         </w:rPr>
         <w:t xml:space="preserve">Directory Structure / </w:t>
       </w:r>
-      <w:del w:id="176" w:author="Andrea Mydosh" w:date="2021-08-20T08:43:00Z">
+      <w:del w:id="189" w:author="Andrea Mydosh" w:date="2021-08-20T08:43:00Z">
         <w:r>
           <w:rPr>
             <w:b/>
             <w:bCs/>
             <w:color w:val="000000" w:themeColor="text1"/>
-            <w:rPrChange w:id="177" w:author="Andrea Mydosh" w:date="2021-08-20T08:43:00Z">
+            <w:rPrChange w:id="190" w:author="Andrea Mydosh" w:date="2021-08-20T08:43:00Z">
               <w:rPr/>
             </w:rPrChange>
           </w:rPr>
           <w:delText>pacakge</w:delText>
         </w:r>
       </w:del>
-      <w:ins w:id="178" w:author="Andrea Mydosh" w:date="2021-08-20T08:43:00Z">
+      <w:ins w:id="191" w:author="Andrea Mydosh" w:date="2021-08-20T08:43:00Z">
         <w:r>
           <w:rPr>
             <w:b/>
             <w:bCs/>
             <w:color w:val="000000" w:themeColor="text1"/>
-            <w:rPrChange w:id="179" w:author="Andrea Mydosh" w:date="2021-08-20T08:43:00Z">
+            <w:rPrChange w:id="192" w:author="Andrea Mydosh" w:date="2021-08-20T08:43:00Z">
               <w:rPr>
                 <w:color w:val="FF0000"/>
               </w:rPr>
@@ -2617,21 +2702,21 @@
           <w:b/>
           <w:bCs/>
           <w:color w:val="000000" w:themeColor="text1"/>
-          <w:rPrChange w:id="180" w:author="Andrea Mydosh" w:date="2021-08-20T08:44:00Z">
+          <w:rPrChange w:id="193" w:author="Andrea Mydosh" w:date="2021-08-20T08:44:00Z">
             <w:rPr/>
           </w:rPrChange>
         </w:rPr>
-        <w:pPrChange w:id="181" w:author="Andrea Mydosh" w:date="2021-08-20T08:43:00Z">
+        <w:pPrChange w:id="194" w:author="Andrea Mydosh" w:date="2021-08-20T08:43:00Z">
           <w:pPr/>
         </w:pPrChange>
       </w:pPr>
-      <w:del w:id="182" w:author="Andrea Mydosh" w:date="2021-08-20T08:43:00Z">
+      <w:del w:id="195" w:author="Andrea Mydosh" w:date="2021-08-20T08:43:00Z">
         <w:r>
           <w:rPr>
             <w:b/>
             <w:bCs/>
             <w:color w:val="000000" w:themeColor="text1"/>
-            <w:rPrChange w:id="183" w:author="Andrea Mydosh" w:date="2021-08-20T08:44:00Z">
+            <w:rPrChange w:id="196" w:author="Andrea Mydosh" w:date="2021-08-20T08:44:00Z">
               <w:rPr/>
             </w:rPrChange>
           </w:rPr>
@@ -2643,13 +2728,13 @@
           <w:b/>
           <w:bCs/>
           <w:color w:val="000000" w:themeColor="text1"/>
-          <w:rPrChange w:id="184" w:author="Andrea Mydosh" w:date="2021-08-20T08:44:00Z">
+          <w:rPrChange w:id="197" w:author="Andrea Mydosh" w:date="2021-08-20T08:44:00Z">
             <w:rPr/>
           </w:rPrChange>
         </w:rPr>
         <w:t xml:space="preserve">Source </w:t>
       </w:r>
-      <w:ins w:id="185" w:author="Andrea Mydosh" w:date="2021-08-20T08:44:00Z">
+      <w:ins w:id="198" w:author="Andrea Mydosh" w:date="2021-08-20T08:44:00Z">
         <w:r>
           <w:rPr>
             <w:b/>
@@ -2659,13 +2744,13 @@
           <w:t>C</w:t>
         </w:r>
       </w:ins>
-      <w:del w:id="186" w:author="Andrea Mydosh" w:date="2021-08-20T08:44:00Z">
+      <w:del w:id="199" w:author="Andrea Mydosh" w:date="2021-08-20T08:44:00Z">
         <w:r>
           <w:rPr>
             <w:b/>
             <w:bCs/>
             <w:color w:val="000000" w:themeColor="text1"/>
-            <w:rPrChange w:id="187" w:author="Andrea Mydosh" w:date="2021-08-20T08:44:00Z">
+            <w:rPrChange w:id="200" w:author="Andrea Mydosh" w:date="2021-08-20T08:44:00Z">
               <w:rPr/>
             </w:rPrChange>
           </w:rPr>
@@ -2677,13 +2762,13 @@
           <w:b/>
           <w:bCs/>
           <w:color w:val="000000" w:themeColor="text1"/>
-          <w:rPrChange w:id="188" w:author="Andrea Mydosh" w:date="2021-08-20T08:44:00Z">
+          <w:rPrChange w:id="201" w:author="Andrea Mydosh" w:date="2021-08-20T08:44:00Z">
             <w:rPr/>
           </w:rPrChange>
         </w:rPr>
         <w:t xml:space="preserve">ode </w:t>
       </w:r>
-      <w:ins w:id="189" w:author="Andrea Mydosh" w:date="2021-08-20T08:44:00Z">
+      <w:ins w:id="202" w:author="Andrea Mydosh" w:date="2021-08-20T08:44:00Z">
         <w:r>
           <w:rPr>
             <w:b/>
@@ -2693,13 +2778,13 @@
           <w:t>F</w:t>
         </w:r>
       </w:ins>
-      <w:del w:id="190" w:author="Andrea Mydosh" w:date="2021-08-20T08:44:00Z">
+      <w:del w:id="203" w:author="Andrea Mydosh" w:date="2021-08-20T08:44:00Z">
         <w:r>
           <w:rPr>
             <w:b/>
             <w:bCs/>
             <w:color w:val="000000" w:themeColor="text1"/>
-            <w:rPrChange w:id="191" w:author="Andrea Mydosh" w:date="2021-08-20T08:44:00Z">
+            <w:rPrChange w:id="204" w:author="Andrea Mydosh" w:date="2021-08-20T08:44:00Z">
               <w:rPr/>
             </w:rPrChange>
           </w:rPr>
@@ -2711,19 +2796,19 @@
           <w:b/>
           <w:bCs/>
           <w:color w:val="000000" w:themeColor="text1"/>
-          <w:rPrChange w:id="192" w:author="Andrea Mydosh" w:date="2021-08-20T08:44:00Z">
+          <w:rPrChange w:id="205" w:author="Andrea Mydosh" w:date="2021-08-20T08:44:00Z">
             <w:rPr/>
           </w:rPrChange>
         </w:rPr>
         <w:t>iles</w:t>
       </w:r>
-      <w:ins w:id="193" w:author="Andrea Mydosh" w:date="2021-08-20T08:43:00Z">
+      <w:ins w:id="206" w:author="Andrea Mydosh" w:date="2021-08-20T08:43:00Z">
         <w:r>
           <w:rPr>
             <w:b/>
             <w:bCs/>
             <w:color w:val="000000" w:themeColor="text1"/>
-            <w:rPrChange w:id="194" w:author="Andrea Mydosh" w:date="2021-08-20T08:44:00Z">
+            <w:rPrChange w:id="207" w:author="Andrea Mydosh" w:date="2021-08-20T08:44:00Z">
               <w:rPr>
                 <w:color w:val="FF0000"/>
               </w:rPr>
@@ -2757,6 +2842,7 @@
     <w:p>
       <w:pPr>
         <w:rPr>
+          <w:del w:id="208" w:author="Andrea Mydosh" w:date="2021-08-23T15:11:00Z"/>
           <w:color w:val="FF0000"/>
         </w:rPr>
       </w:pPr>
@@ -2771,6 +2857,15 @@
     <w:p>
       <w:pPr>
         <w:rPr>
+          <w:ins w:id="209" w:author="Andrea Mydosh" w:date="2021-08-23T15:11:00Z"/>
+          <w:color w:val="FF0000"/>
+        </w:rPr>
+      </w:pPr>
+    </w:p>
+    <w:p>
+      <w:pPr>
+        <w:rPr>
+          <w:del w:id="210" w:author="Andrea Mydosh" w:date="2021-08-23T15:11:00Z"/>
           <w:color w:val="FF0000"/>
         </w:rPr>
       </w:pPr>
@@ -2827,13 +2922,15 @@
     <w:p>
       <w:pPr>
         <w:rPr>
-          <w:color w:val="FF0000"/>
-        </w:rPr>
-      </w:pPr>
-    </w:p>
-    <w:p>
-      <w:pPr>
-        <w:rPr>
+          <w:del w:id="211" w:author="Andrea Mydosh" w:date="2021-08-23T15:11:00Z"/>
+          <w:color w:val="FF0000"/>
+        </w:rPr>
+      </w:pPr>
+    </w:p>
+    <w:p>
+      <w:pPr>
+        <w:rPr>
+          <w:del w:id="212" w:author="Andrea Mydosh" w:date="2021-08-23T15:11:00Z"/>
           <w:color w:val="FF0000"/>
         </w:rPr>
       </w:pPr>
@@ -2890,21 +2987,21 @@
           <w:b/>
           <w:bCs/>
           <w:color w:val="000000" w:themeColor="text1"/>
-          <w:rPrChange w:id="195" w:author="Andrea Mydosh" w:date="2021-08-20T08:44:00Z">
+          <w:rPrChange w:id="213" w:author="Andrea Mydosh" w:date="2021-08-20T08:44:00Z">
             <w:rPr/>
           </w:rPrChange>
         </w:rPr>
-        <w:pPrChange w:id="196" w:author="Andrea Mydosh" w:date="2021-08-20T08:44:00Z">
+        <w:pPrChange w:id="214" w:author="Andrea Mydosh" w:date="2021-08-20T08:44:00Z">
           <w:pPr/>
         </w:pPrChange>
       </w:pPr>
-      <w:del w:id="197" w:author="Andrea Mydosh" w:date="2021-08-20T08:44:00Z">
+      <w:del w:id="215" w:author="Andrea Mydosh" w:date="2021-08-20T08:44:00Z">
         <w:r>
           <w:rPr>
             <w:b/>
             <w:bCs/>
             <w:color w:val="000000" w:themeColor="text1"/>
-            <w:rPrChange w:id="198" w:author="Andrea Mydosh" w:date="2021-08-20T08:44:00Z">
+            <w:rPrChange w:id="216" w:author="Andrea Mydosh" w:date="2021-08-20T08:44:00Z">
               <w:rPr/>
             </w:rPrChange>
           </w:rPr>
@@ -2916,19 +3013,19 @@
           <w:b/>
           <w:bCs/>
           <w:color w:val="000000" w:themeColor="text1"/>
-          <w:rPrChange w:id="199" w:author="Andrea Mydosh" w:date="2021-08-20T08:44:00Z">
+          <w:rPrChange w:id="217" w:author="Andrea Mydosh" w:date="2021-08-20T08:44:00Z">
             <w:rPr/>
           </w:rPrChange>
         </w:rPr>
         <w:t>Output Screen</w:t>
       </w:r>
-      <w:del w:id="200" w:author="Andrea Mydosh" w:date="2021-08-20T08:44:00Z">
+      <w:del w:id="218" w:author="Andrea Mydosh" w:date="2021-08-20T08:44:00Z">
         <w:r>
           <w:rPr>
             <w:b/>
             <w:bCs/>
             <w:color w:val="000000" w:themeColor="text1"/>
-            <w:rPrChange w:id="201" w:author="Andrea Mydosh" w:date="2021-08-20T08:44:00Z">
+            <w:rPrChange w:id="219" w:author="Andrea Mydosh" w:date="2021-08-20T08:44:00Z">
               <w:rPr/>
             </w:rPrChange>
           </w:rPr>
@@ -2940,13 +3037,13 @@
           <w:b/>
           <w:bCs/>
           <w:color w:val="000000" w:themeColor="text1"/>
-          <w:rPrChange w:id="202" w:author="Andrea Mydosh" w:date="2021-08-20T08:44:00Z">
+          <w:rPrChange w:id="220" w:author="Andrea Mydosh" w:date="2021-08-20T08:44:00Z">
             <w:rPr/>
           </w:rPrChange>
         </w:rPr>
         <w:t>shot</w:t>
       </w:r>
-      <w:ins w:id="203" w:author="Andrea Mydosh" w:date="2021-08-20T08:44:00Z">
+      <w:ins w:id="221" w:author="Andrea Mydosh" w:date="2021-08-20T08:44:00Z">
         <w:r>
           <w:rPr>
             <w:b/>
@@ -2972,8 +3069,8 @@
   <w:abstractNum w:abstractNumId="0" w15:restartNumberingAfterBreak="0">
     <w:nsid w:val="05F7760E"/>
     <w:multiLevelType w:val="hybridMultilevel"/>
-    <w:tmpl w:val="0E005270"/>
-    <w:lvl w:ilvl="0" w:tplc="0409000F">
+    <w:tmpl w:val="7EC030E2"/>
+    <w:lvl w:ilvl="0" w:tplc="A5D21CE8">
       <w:start w:val="1"/>
       <w:numFmt w:val="decimal"/>
       <w:lvlText w:val="%1."/>
@@ -2983,6 +3080,8 @@
       </w:pPr>
       <w:rPr>
         <w:rFonts w:hint="default"/>
+        <w:b/>
+        <w:bCs/>
       </w:rPr>
     </w:lvl>
     <w:lvl w:ilvl="1" w:tplc="04090019">

</xml_diff>